<commit_message>
Added palsson confidence score info, updated some literature
</commit_message>
<xml_diff>
--- a/Lit Sources/Master Literature Document.docx
+++ b/Lit Sources/Master Literature Document.docx
@@ -292,8 +292,6 @@
         </w:rPr>
         <w:t xml:space="preserve">Importantly, they demonstrate that this new organism can couple nitrate reduction to AOM. </w:t>
       </w:r>
-      <w:bookmarkStart w:id="0" w:name="_GoBack"/>
-      <w:bookmarkEnd w:id="0"/>
     </w:p>
     <w:p>
       <w:pPr>
@@ -424,6 +422,105 @@
       <w:r>
         <w:t>Metabolic Engineering</w:t>
       </w:r>
+    </w:p>
+    <w:p/>
+    <w:p>
+      <w:pPr>
+        <w:rPr>
+          <w:b/>
+        </w:rPr>
+      </w:pPr>
+      <w:r>
+        <w:rPr>
+          <w:b/>
+        </w:rPr>
+        <w:t>Large-Scale Bi-Level Strain Design Approaches and Mixed-Integer Programming Solution Techniques (Kim et al 2011)</w:t>
+      </w:r>
+    </w:p>
+    <w:p>
+      <w:r>
+        <w:t xml:space="preserve">This is the Reed group’s </w:t>
+      </w:r>
+      <w:proofErr w:type="spellStart"/>
+      <w:r>
+        <w:t>SimOptStrain</w:t>
+      </w:r>
+      <w:proofErr w:type="spellEnd"/>
+      <w:r>
+        <w:t xml:space="preserve"> paper. </w:t>
+      </w:r>
+      <w:proofErr w:type="spellStart"/>
+      <w:r>
+        <w:t>SimOptStrain</w:t>
+      </w:r>
+      <w:proofErr w:type="spellEnd"/>
+      <w:r>
+        <w:t xml:space="preserve"> improves on </w:t>
+      </w:r>
+      <w:proofErr w:type="spellStart"/>
+      <w:r>
+        <w:t>OptStrain</w:t>
+      </w:r>
+      <w:proofErr w:type="spellEnd"/>
+      <w:r>
+        <w:t xml:space="preserve"> because </w:t>
+      </w:r>
+      <w:proofErr w:type="spellStart"/>
+      <w:r>
+        <w:t>Optstrain</w:t>
+      </w:r>
+      <w:proofErr w:type="spellEnd"/>
+      <w:r>
+        <w:t xml:space="preserve"> has 2 steps: 1) Add non-native reactions to produce something, sometimes to make more of it; 2) Delete reactions to improve production, a la </w:t>
+      </w:r>
+      <w:proofErr w:type="spellStart"/>
+      <w:r>
+        <w:t>OptKnock</w:t>
+      </w:r>
+      <w:proofErr w:type="spellEnd"/>
+      <w:r>
+        <w:t xml:space="preserve">. </w:t>
+      </w:r>
+      <w:proofErr w:type="spellStart"/>
+      <w:r>
+        <w:t>SimOptStrain</w:t>
+      </w:r>
+      <w:proofErr w:type="spellEnd"/>
+      <w:r>
+        <w:t xml:space="preserve"> does both at once and deletes genes instead of reactions. This is a bi-level optimization problem with the inner problem being FBA and the outer one being max production of a byproduct. They use a universal database made from KEGG that was altered and note that they had to make lots of changes to the database so that it worked. It’s worth noting that some of their results suggest a simple NAD-NADP swap. You can also use </w:t>
+      </w:r>
+      <w:proofErr w:type="spellStart"/>
+      <w:r>
+        <w:t>SimOptStrain</w:t>
+      </w:r>
+      <w:proofErr w:type="spellEnd"/>
+      <w:r>
+        <w:t xml:space="preserve"> to refine models where FBA isn’t predicting correct by-product secretion. They still need to improve the database, both the reactions in the database and the nomenclature, so that it’s more universal. </w:t>
+      </w:r>
+    </w:p>
+    <w:p>
+      <w:r>
+        <w:rPr>
+          <w:i/>
+        </w:rPr>
+        <w:t xml:space="preserve">Bottom line: </w:t>
+      </w:r>
+      <w:proofErr w:type="spellStart"/>
+      <w:r>
+        <w:rPr>
+          <w:i/>
+        </w:rPr>
+        <w:t>SimOptStrain</w:t>
+      </w:r>
+      <w:proofErr w:type="spellEnd"/>
+      <w:r>
+        <w:rPr>
+          <w:i/>
+        </w:rPr>
+        <w:t xml:space="preserve"> looks like the best tool to do strain design for non-native reaction additions. </w:t>
+      </w:r>
+      <w:bookmarkStart w:id="0" w:name="_GoBack"/>
+      <w:bookmarkEnd w:id="0"/>
     </w:p>
     <w:sectPr>
       <w:pgSz w:w="12240" w:h="15840"/>

</xml_diff>